<commit_message>
incluido printscreen do caminho do diretorio de instalacao na documentacao.
</commit_message>
<xml_diff>
--- a/documentação-oficial/MANUAL_INSTALACAO.docx
+++ b/documentação-oficial/MANUAL_INSTALACAO.docx
@@ -1509,38 +1509,7 @@
           <w:lang w:val="pt-BR"/>
         </w:rPr>
       </w:pPr>
-    </w:p>
-    <w:p>
-      <w:pPr>
-        <w:pStyle w:val="Heading1"/>
-        <w:numPr>
-          <w:ilvl w:val="0"/>
-          <w:numId w:val="34"/>
-        </w:numPr>
-        <w:rPr>
-          <w:rFonts w:asciiTheme="majorHAnsi" w:hAnsiTheme="majorHAnsi" w:cstheme="majorHAnsi"/>
-          <w:b w:val="0"/>
-        </w:rPr>
-      </w:pPr>
-      <w:r>
-        <w:rPr>
-          <w:rFonts w:asciiTheme="majorHAnsi" w:hAnsiTheme="majorHAnsi" w:cstheme="majorHAnsi"/>
-          <w:b w:val="0"/>
-        </w:rPr>
-        <w:t>Procedimento de Backup</w:t>
-      </w:r>
-    </w:p>
-    <w:p>
-      <w:pPr>
-        <w:rPr>
-          <w:rFonts w:asciiTheme="majorHAnsi" w:hAnsiTheme="majorHAnsi" w:cstheme="majorHAnsi"/>
-          <w:lang w:val="pt-PT"/>
-        </w:rPr>
-      </w:pPr>
-    </w:p>
-    <w:p>
-      <w:pPr>
-        <w:ind w:left="432" w:firstLine="288"/>
+      <w:r>
         <w:rPr>
           <w:rFonts w:asciiTheme="majorHAnsi" w:eastAsia="Arial" w:hAnsiTheme="majorHAnsi" w:cstheme="majorHAnsi"/>
           <w:color w:val="000000"/>
@@ -1548,122 +1517,8 @@
           <w:szCs w:val="20"/>
           <w:lang w:val="pt-BR"/>
         </w:rPr>
-      </w:pPr>
-      <w:r>
-        <w:rPr>
-          <w:rFonts w:asciiTheme="majorHAnsi" w:eastAsia="Arial" w:hAnsiTheme="majorHAnsi" w:cstheme="majorHAnsi"/>
-          <w:color w:val="000000"/>
-          <w:sz w:val="20"/>
-          <w:szCs w:val="20"/>
-          <w:lang w:val="pt-BR"/>
-        </w:rPr>
-        <w:t>Todos dados do Sistema GBMT ficam armazenados no diretório em que foi feita a instalação, para efetuar backup siga os seguintes etapas:</w:t>
-      </w:r>
-    </w:p>
-    <w:p>
-      <w:pPr>
-        <w:pStyle w:val="ListParagraph"/>
-        <w:numPr>
-          <w:ilvl w:val="0"/>
-          <w:numId w:val="40"/>
-        </w:numPr>
-        <w:rPr>
-          <w:rFonts w:asciiTheme="majorHAnsi" w:hAnsiTheme="majorHAnsi" w:cstheme="majorHAnsi"/>
-          <w:sz w:val="20"/>
-          <w:szCs w:val="20"/>
-        </w:rPr>
-      </w:pPr>
-      <w:r>
-        <w:rPr>
-          <w:rFonts w:asciiTheme="majorHAnsi" w:hAnsiTheme="majorHAnsi" w:cstheme="majorHAnsi"/>
-          <w:sz w:val="20"/>
-          <w:szCs w:val="20"/>
-        </w:rPr>
-        <w:t xml:space="preserve">Aguarde os </w:t>
-      </w:r>
-      <w:proofErr w:type="spellStart"/>
-      <w:r>
-        <w:rPr>
-          <w:rFonts w:asciiTheme="majorHAnsi" w:hAnsiTheme="majorHAnsi" w:cstheme="majorHAnsi"/>
-          <w:sz w:val="20"/>
-          <w:szCs w:val="20"/>
-        </w:rPr>
-        <w:t>AGVs</w:t>
-      </w:r>
-      <w:proofErr w:type="spellEnd"/>
-      <w:r>
-        <w:rPr>
-          <w:rFonts w:asciiTheme="majorHAnsi" w:hAnsiTheme="majorHAnsi" w:cstheme="majorHAnsi"/>
-          <w:sz w:val="20"/>
-          <w:szCs w:val="20"/>
-        </w:rPr>
-        <w:t xml:space="preserve"> </w:t>
-      </w:r>
-      <w:r>
-        <w:rPr>
-          <w:rFonts w:asciiTheme="majorHAnsi" w:hAnsiTheme="majorHAnsi" w:cstheme="majorHAnsi"/>
-          <w:sz w:val="20"/>
-          <w:szCs w:val="20"/>
-        </w:rPr>
-        <w:t>finalizar</w:t>
-      </w:r>
-      <w:r>
-        <w:rPr>
-          <w:rFonts w:asciiTheme="majorHAnsi" w:hAnsiTheme="majorHAnsi" w:cstheme="majorHAnsi"/>
-          <w:sz w:val="20"/>
-          <w:szCs w:val="20"/>
-        </w:rPr>
-        <w:t xml:space="preserve"> todas as missões.</w:t>
-      </w:r>
-    </w:p>
-    <w:p>
-      <w:pPr>
-        <w:pStyle w:val="ListParagraph"/>
-        <w:numPr>
-          <w:ilvl w:val="0"/>
-          <w:numId w:val="40"/>
-        </w:numPr>
-        <w:rPr>
-          <w:rFonts w:asciiTheme="majorHAnsi" w:hAnsiTheme="majorHAnsi" w:cstheme="majorHAnsi"/>
-          <w:sz w:val="20"/>
-          <w:szCs w:val="20"/>
-        </w:rPr>
-      </w:pPr>
-      <w:r>
-        <w:rPr>
-          <w:rFonts w:asciiTheme="majorHAnsi" w:hAnsiTheme="majorHAnsi" w:cstheme="majorHAnsi"/>
-          <w:sz w:val="20"/>
-          <w:szCs w:val="20"/>
-        </w:rPr>
-        <w:t>Encerre o Sistema clicando em fechar e confirmando</w:t>
-      </w:r>
-      <w:r>
-        <w:rPr>
-          <w:rFonts w:asciiTheme="majorHAnsi" w:hAnsiTheme="majorHAnsi" w:cstheme="majorHAnsi"/>
-          <w:sz w:val="20"/>
-          <w:szCs w:val="20"/>
-        </w:rPr>
-        <w:t xml:space="preserve"> o encerramento, como abaixo:</w:t>
-      </w:r>
-      <w:r>
-        <w:rPr>
-          <w:rFonts w:asciiTheme="majorHAnsi" w:hAnsiTheme="majorHAnsi" w:cstheme="majorHAnsi"/>
-          <w:sz w:val="20"/>
-          <w:szCs w:val="20"/>
-        </w:rPr>
-        <w:t xml:space="preserve">  </w:t>
-      </w:r>
-    </w:p>
-    <w:p>
-      <w:pPr>
-        <w:pStyle w:val="ListParagraph"/>
-        <w:ind w:left="1440"/>
-        <w:rPr>
-          <w:rFonts w:asciiTheme="majorHAnsi" w:hAnsiTheme="majorHAnsi" w:cstheme="majorHAnsi"/>
-          <w:sz w:val="20"/>
-          <w:szCs w:val="20"/>
-        </w:rPr>
-      </w:pPr>
+        <w:t>Estrutura de diretórios do sistema GBMT:</w:t>
+      </w:r>
     </w:p>
     <w:p>
       <w:pPr>
@@ -1675,23 +1530,29 @@
           <w:between w:val="nil"/>
         </w:pBdr>
         <w:spacing w:after="120" w:line="276" w:lineRule="auto"/>
+        <w:ind w:left="432" w:firstLine="288"/>
         <w:jc w:val="center"/>
         <w:rPr>
           <w:rFonts w:asciiTheme="majorHAnsi" w:eastAsia="Arial" w:hAnsiTheme="majorHAnsi" w:cstheme="majorHAnsi"/>
-          <w:sz w:val="20"/>
-          <w:szCs w:val="20"/>
-          <w:lang w:val="pt-BR"/>
-        </w:rPr>
-      </w:pPr>
-      <w:r>
-        <w:rPr>
-          <w:rFonts w:asciiTheme="majorHAnsi" w:hAnsiTheme="majorHAnsi" w:cstheme="majorHAnsi"/>
+          <w:color w:val="000000"/>
+          <w:sz w:val="20"/>
+          <w:szCs w:val="20"/>
+          <w:lang w:val="pt-BR"/>
+        </w:rPr>
+      </w:pPr>
+      <w:r>
+        <w:rPr>
+          <w:rFonts w:asciiTheme="majorHAnsi" w:eastAsia="Arial" w:hAnsiTheme="majorHAnsi" w:cstheme="majorHAnsi"/>
+          <w:color w:val="000000"/>
+          <w:sz w:val="20"/>
+          <w:szCs w:val="20"/>
+          <w:lang w:val="pt-BR"/>
         </w:rPr>
         <w:drawing>
-          <wp:inline distT="0" distB="0" distL="0" distR="0" wp14:anchorId="6C53EC03" wp14:editId="7AD9495E">
-            <wp:extent cx="2081049" cy="1089684"/>
-            <wp:effectExtent l="0" t="0" r="1905" b="2540"/>
-            <wp:docPr id="16" name="Picture 16"/>
+          <wp:inline distT="0" distB="0" distL="0" distR="0" wp14:anchorId="10C89F67" wp14:editId="235282C5">
+            <wp:extent cx="1298027" cy="929357"/>
+            <wp:effectExtent l="0" t="0" r="0" b="0"/>
+            <wp:docPr id="1" name="Picture 1"/>
             <wp:cNvGraphicFramePr>
               <a:graphicFrameLocks xmlns:a="http://schemas.openxmlformats.org/drawingml/2006/main" noChangeAspect="1"/>
             </wp:cNvGraphicFramePr>
@@ -1711,6 +1572,393 @@
                   <pic:spPr>
                     <a:xfrm>
                       <a:off x="0" y="0"/>
+                      <a:ext cx="1298027" cy="929357"/>
+                    </a:xfrm>
+                    <a:prstGeom prst="rect">
+                      <a:avLst/>
+                    </a:prstGeom>
+                  </pic:spPr>
+                </pic:pic>
+              </a:graphicData>
+            </a:graphic>
+          </wp:inline>
+        </w:drawing>
+      </w:r>
+    </w:p>
+    <w:p>
+      <w:pPr>
+        <w:pStyle w:val="ListParagraph"/>
+        <w:numPr>
+          <w:ilvl w:val="0"/>
+          <w:numId w:val="43"/>
+        </w:numPr>
+        <w:pBdr>
+          <w:top w:val="nil"/>
+          <w:left w:val="nil"/>
+          <w:bottom w:val="nil"/>
+          <w:right w:val="nil"/>
+          <w:between w:val="nil"/>
+        </w:pBdr>
+        <w:spacing w:after="120" w:line="276" w:lineRule="auto"/>
+        <w:jc w:val="both"/>
+        <w:rPr>
+          <w:rFonts w:asciiTheme="majorHAnsi" w:eastAsia="Arial" w:hAnsiTheme="majorHAnsi" w:cstheme="majorHAnsi"/>
+          <w:color w:val="000000"/>
+          <w:sz w:val="20"/>
+          <w:szCs w:val="20"/>
+          <w:lang w:val="pt-BR"/>
+        </w:rPr>
+      </w:pPr>
+      <w:r>
+        <w:rPr>
+          <w:rFonts w:asciiTheme="majorHAnsi" w:eastAsia="Arial" w:hAnsiTheme="majorHAnsi" w:cstheme="majorHAnsi"/>
+          <w:color w:val="000000"/>
+          <w:sz w:val="20"/>
+          <w:szCs w:val="20"/>
+          <w:lang w:val="pt-BR"/>
+        </w:rPr>
+        <w:t>Desktop = Área de Trabalho em sistema em Português.</w:t>
+      </w:r>
+    </w:p>
+    <w:p>
+      <w:pPr>
+        <w:pStyle w:val="ListParagraph"/>
+        <w:numPr>
+          <w:ilvl w:val="0"/>
+          <w:numId w:val="43"/>
+        </w:numPr>
+        <w:pBdr>
+          <w:top w:val="nil"/>
+          <w:left w:val="nil"/>
+          <w:bottom w:val="nil"/>
+          <w:right w:val="nil"/>
+          <w:between w:val="nil"/>
+        </w:pBdr>
+        <w:spacing w:after="120" w:line="276" w:lineRule="auto"/>
+        <w:jc w:val="both"/>
+        <w:rPr>
+          <w:rFonts w:asciiTheme="majorHAnsi" w:eastAsia="Arial" w:hAnsiTheme="majorHAnsi" w:cstheme="majorHAnsi"/>
+          <w:color w:val="000000"/>
+          <w:sz w:val="20"/>
+          <w:szCs w:val="20"/>
+          <w:lang w:val="pt-BR"/>
+        </w:rPr>
+      </w:pPr>
+      <w:r>
+        <w:rPr>
+          <w:rFonts w:asciiTheme="majorHAnsi" w:eastAsia="Arial" w:hAnsiTheme="majorHAnsi" w:cstheme="majorHAnsi"/>
+          <w:color w:val="000000"/>
+          <w:sz w:val="20"/>
+          <w:szCs w:val="20"/>
+          <w:lang w:val="pt-BR"/>
+        </w:rPr>
+        <w:t>Run.exe = Programa executável que inicia o sistema.</w:t>
+      </w:r>
+      <w:r>
+        <w:rPr>
+          <w:rFonts w:asciiTheme="majorHAnsi" w:eastAsia="Arial" w:hAnsiTheme="majorHAnsi" w:cstheme="majorHAnsi"/>
+          <w:color w:val="000000"/>
+          <w:sz w:val="20"/>
+          <w:szCs w:val="20"/>
+          <w:lang w:val="pt-BR"/>
+        </w:rPr>
+        <w:t xml:space="preserve"> Clique 2 vezes para iniciar.</w:t>
+      </w:r>
+    </w:p>
+    <w:p>
+      <w:pPr>
+        <w:pStyle w:val="ListParagraph"/>
+        <w:numPr>
+          <w:ilvl w:val="0"/>
+          <w:numId w:val="43"/>
+        </w:numPr>
+        <w:pBdr>
+          <w:top w:val="nil"/>
+          <w:left w:val="nil"/>
+          <w:bottom w:val="nil"/>
+          <w:right w:val="nil"/>
+          <w:between w:val="nil"/>
+        </w:pBdr>
+        <w:spacing w:after="120" w:line="276" w:lineRule="auto"/>
+        <w:jc w:val="both"/>
+        <w:rPr>
+          <w:rFonts w:asciiTheme="majorHAnsi" w:eastAsia="Arial" w:hAnsiTheme="majorHAnsi" w:cstheme="majorHAnsi"/>
+          <w:color w:val="000000"/>
+          <w:sz w:val="20"/>
+          <w:szCs w:val="20"/>
+          <w:lang w:val="pt-BR"/>
+        </w:rPr>
+      </w:pPr>
+      <w:r>
+        <w:rPr>
+          <w:rFonts w:asciiTheme="majorHAnsi" w:eastAsia="Arial" w:hAnsiTheme="majorHAnsi" w:cstheme="majorHAnsi"/>
+          <w:color w:val="000000"/>
+          <w:sz w:val="20"/>
+          <w:szCs w:val="20"/>
+          <w:lang w:val="pt-BR"/>
+        </w:rPr>
+        <w:t>Logs = Diretório onde ficam os registros de funcionamento do sistema, em caso de falhas no sistema, este diretório copiado, compactado e enviado ao suporte técnico para análise.</w:t>
+      </w:r>
+    </w:p>
+    <w:p>
+      <w:pPr>
+        <w:pStyle w:val="ListParagraph"/>
+        <w:numPr>
+          <w:ilvl w:val="0"/>
+          <w:numId w:val="43"/>
+        </w:numPr>
+        <w:pBdr>
+          <w:top w:val="nil"/>
+          <w:left w:val="nil"/>
+          <w:bottom w:val="nil"/>
+          <w:right w:val="nil"/>
+          <w:between w:val="nil"/>
+        </w:pBdr>
+        <w:spacing w:after="120" w:line="276" w:lineRule="auto"/>
+        <w:jc w:val="both"/>
+        <w:rPr>
+          <w:rFonts w:asciiTheme="majorHAnsi" w:eastAsia="Arial" w:hAnsiTheme="majorHAnsi" w:cstheme="majorHAnsi"/>
+          <w:color w:val="000000"/>
+          <w:sz w:val="20"/>
+          <w:szCs w:val="20"/>
+          <w:lang w:val="pt-BR"/>
+        </w:rPr>
+      </w:pPr>
+      <w:r>
+        <w:rPr>
+          <w:rFonts w:asciiTheme="majorHAnsi" w:eastAsia="Arial" w:hAnsiTheme="majorHAnsi" w:cstheme="majorHAnsi"/>
+          <w:color w:val="000000"/>
+          <w:sz w:val="20"/>
+          <w:szCs w:val="20"/>
+          <w:lang w:val="pt-BR"/>
+        </w:rPr>
+        <w:t>_</w:t>
+      </w:r>
+      <w:proofErr w:type="spellStart"/>
+      <w:r>
+        <w:rPr>
+          <w:rFonts w:asciiTheme="majorHAnsi" w:eastAsia="Arial" w:hAnsiTheme="majorHAnsi" w:cstheme="majorHAnsi"/>
+          <w:color w:val="000000"/>
+          <w:sz w:val="20"/>
+          <w:szCs w:val="20"/>
+          <w:lang w:val="pt-BR"/>
+        </w:rPr>
+        <w:t>internal</w:t>
+      </w:r>
+      <w:proofErr w:type="spellEnd"/>
+      <w:r>
+        <w:rPr>
+          <w:rFonts w:asciiTheme="majorHAnsi" w:eastAsia="Arial" w:hAnsiTheme="majorHAnsi" w:cstheme="majorHAnsi"/>
+          <w:color w:val="000000"/>
+          <w:sz w:val="20"/>
+          <w:szCs w:val="20"/>
+          <w:lang w:val="pt-BR"/>
+        </w:rPr>
+        <w:t xml:space="preserve"> = Dependências do sistema. Não mexer.</w:t>
+      </w:r>
+    </w:p>
+    <w:p>
+      <w:pPr>
+        <w:pStyle w:val="Heading1"/>
+        <w:numPr>
+          <w:ilvl w:val="0"/>
+          <w:numId w:val="34"/>
+        </w:numPr>
+        <w:rPr>
+          <w:rFonts w:asciiTheme="majorHAnsi" w:hAnsiTheme="majorHAnsi" w:cstheme="majorHAnsi"/>
+          <w:b w:val="0"/>
+        </w:rPr>
+      </w:pPr>
+      <w:r>
+        <w:rPr>
+          <w:rFonts w:asciiTheme="majorHAnsi" w:hAnsiTheme="majorHAnsi" w:cstheme="majorHAnsi"/>
+          <w:b w:val="0"/>
+        </w:rPr>
+        <w:t>Procedimento de Backup</w:t>
+      </w:r>
+    </w:p>
+    <w:p>
+      <w:pPr>
+        <w:rPr>
+          <w:rFonts w:asciiTheme="majorHAnsi" w:hAnsiTheme="majorHAnsi" w:cstheme="majorHAnsi"/>
+          <w:lang w:val="pt-PT"/>
+        </w:rPr>
+      </w:pPr>
+    </w:p>
+    <w:p>
+      <w:pPr>
+        <w:ind w:left="432" w:firstLine="288"/>
+        <w:rPr>
+          <w:rFonts w:asciiTheme="majorHAnsi" w:eastAsia="Arial" w:hAnsiTheme="majorHAnsi" w:cstheme="majorHAnsi"/>
+          <w:color w:val="000000"/>
+          <w:sz w:val="20"/>
+          <w:szCs w:val="20"/>
+          <w:lang w:val="pt-BR"/>
+        </w:rPr>
+      </w:pPr>
+      <w:r>
+        <w:rPr>
+          <w:rFonts w:asciiTheme="majorHAnsi" w:eastAsia="Arial" w:hAnsiTheme="majorHAnsi" w:cstheme="majorHAnsi"/>
+          <w:color w:val="000000"/>
+          <w:sz w:val="20"/>
+          <w:szCs w:val="20"/>
+          <w:lang w:val="pt-BR"/>
+        </w:rPr>
+        <w:t>Todos dados do Sistema GBMT ficam armazenados no diretório em que foi feita a instalação, para efetuar backup siga os seguintes etapas:</w:t>
+      </w:r>
+    </w:p>
+    <w:p>
+      <w:pPr>
+        <w:pStyle w:val="ListParagraph"/>
+        <w:numPr>
+          <w:ilvl w:val="0"/>
+          <w:numId w:val="40"/>
+        </w:numPr>
+        <w:rPr>
+          <w:rFonts w:asciiTheme="majorHAnsi" w:hAnsiTheme="majorHAnsi" w:cstheme="majorHAnsi"/>
+          <w:sz w:val="20"/>
+          <w:szCs w:val="20"/>
+        </w:rPr>
+      </w:pPr>
+      <w:r>
+        <w:rPr>
+          <w:rFonts w:asciiTheme="majorHAnsi" w:hAnsiTheme="majorHAnsi" w:cstheme="majorHAnsi"/>
+          <w:sz w:val="20"/>
+          <w:szCs w:val="20"/>
+        </w:rPr>
+        <w:t xml:space="preserve">Aguarde os </w:t>
+      </w:r>
+      <w:proofErr w:type="spellStart"/>
+      <w:r>
+        <w:rPr>
+          <w:rFonts w:asciiTheme="majorHAnsi" w:hAnsiTheme="majorHAnsi" w:cstheme="majorHAnsi"/>
+          <w:sz w:val="20"/>
+          <w:szCs w:val="20"/>
+        </w:rPr>
+        <w:t>AGVs</w:t>
+      </w:r>
+      <w:proofErr w:type="spellEnd"/>
+      <w:r>
+        <w:rPr>
+          <w:rFonts w:asciiTheme="majorHAnsi" w:hAnsiTheme="majorHAnsi" w:cstheme="majorHAnsi"/>
+          <w:sz w:val="20"/>
+          <w:szCs w:val="20"/>
+        </w:rPr>
+        <w:t xml:space="preserve"> </w:t>
+      </w:r>
+      <w:r>
+        <w:rPr>
+          <w:rFonts w:asciiTheme="majorHAnsi" w:hAnsiTheme="majorHAnsi" w:cstheme="majorHAnsi"/>
+          <w:sz w:val="20"/>
+          <w:szCs w:val="20"/>
+        </w:rPr>
+        <w:t>finalizar</w:t>
+      </w:r>
+      <w:r>
+        <w:rPr>
+          <w:rFonts w:asciiTheme="majorHAnsi" w:hAnsiTheme="majorHAnsi" w:cstheme="majorHAnsi"/>
+          <w:sz w:val="20"/>
+          <w:szCs w:val="20"/>
+        </w:rPr>
+        <w:t xml:space="preserve"> todas as missões.</w:t>
+      </w:r>
+    </w:p>
+    <w:p>
+      <w:pPr>
+        <w:pStyle w:val="ListParagraph"/>
+        <w:numPr>
+          <w:ilvl w:val="0"/>
+          <w:numId w:val="40"/>
+        </w:numPr>
+        <w:rPr>
+          <w:rFonts w:asciiTheme="majorHAnsi" w:hAnsiTheme="majorHAnsi" w:cstheme="majorHAnsi"/>
+          <w:sz w:val="20"/>
+          <w:szCs w:val="20"/>
+        </w:rPr>
+      </w:pPr>
+      <w:r>
+        <w:rPr>
+          <w:rFonts w:asciiTheme="majorHAnsi" w:hAnsiTheme="majorHAnsi" w:cstheme="majorHAnsi"/>
+          <w:sz w:val="20"/>
+          <w:szCs w:val="20"/>
+        </w:rPr>
+        <w:t>Encerre o Sistema clicando em fechar e confirmando</w:t>
+      </w:r>
+      <w:r>
+        <w:rPr>
+          <w:rFonts w:asciiTheme="majorHAnsi" w:hAnsiTheme="majorHAnsi" w:cstheme="majorHAnsi"/>
+          <w:sz w:val="20"/>
+          <w:szCs w:val="20"/>
+        </w:rPr>
+        <w:t xml:space="preserve"> o encerramento, como abaixo:</w:t>
+      </w:r>
+      <w:r>
+        <w:rPr>
+          <w:rFonts w:asciiTheme="majorHAnsi" w:hAnsiTheme="majorHAnsi" w:cstheme="majorHAnsi"/>
+          <w:sz w:val="20"/>
+          <w:szCs w:val="20"/>
+        </w:rPr>
+        <w:t xml:space="preserve">  </w:t>
+      </w:r>
+    </w:p>
+    <w:p>
+      <w:pPr>
+        <w:pStyle w:val="ListParagraph"/>
+        <w:ind w:left="1440"/>
+        <w:rPr>
+          <w:rFonts w:asciiTheme="majorHAnsi" w:hAnsiTheme="majorHAnsi" w:cstheme="majorHAnsi"/>
+          <w:sz w:val="20"/>
+          <w:szCs w:val="20"/>
+        </w:rPr>
+      </w:pPr>
+    </w:p>
+    <w:p>
+      <w:pPr>
+        <w:pBdr>
+          <w:top w:val="nil"/>
+          <w:left w:val="nil"/>
+          <w:bottom w:val="nil"/>
+          <w:right w:val="nil"/>
+          <w:between w:val="nil"/>
+        </w:pBdr>
+        <w:spacing w:after="120" w:line="276" w:lineRule="auto"/>
+        <w:jc w:val="center"/>
+        <w:rPr>
+          <w:rFonts w:asciiTheme="majorHAnsi" w:eastAsia="Arial" w:hAnsiTheme="majorHAnsi" w:cstheme="majorHAnsi"/>
+          <w:sz w:val="20"/>
+          <w:szCs w:val="20"/>
+          <w:lang w:val="pt-BR"/>
+        </w:rPr>
+      </w:pPr>
+      <w:r>
+        <w:rPr>
+          <w:rFonts w:asciiTheme="majorHAnsi" w:hAnsiTheme="majorHAnsi" w:cstheme="majorHAnsi"/>
+          <w:noProof/>
+        </w:rPr>
+        <w:drawing>
+          <wp:inline distT="0" distB="0" distL="0" distR="0" wp14:anchorId="6C53EC03" wp14:editId="7AD9495E">
+            <wp:extent cx="2081049" cy="1089684"/>
+            <wp:effectExtent l="0" t="0" r="1905" b="2540"/>
+            <wp:docPr id="16" name="Picture 16"/>
+            <wp:cNvGraphicFramePr>
+              <a:graphicFrameLocks xmlns:a="http://schemas.openxmlformats.org/drawingml/2006/main" noChangeAspect="1"/>
+            </wp:cNvGraphicFramePr>
+            <a:graphic xmlns:a="http://schemas.openxmlformats.org/drawingml/2006/main">
+              <a:graphicData uri="http://schemas.openxmlformats.org/drawingml/2006/picture">
+                <pic:pic xmlns:pic="http://schemas.openxmlformats.org/drawingml/2006/picture">
+                  <pic:nvPicPr>
+                    <pic:cNvPr id="1" name=""/>
+                    <pic:cNvPicPr/>
+                  </pic:nvPicPr>
+                  <pic:blipFill>
+                    <a:blip r:embed="rId8"/>
+                    <a:stretch>
+                      <a:fillRect/>
+                    </a:stretch>
+                  </pic:blipFill>
+                  <pic:spPr>
+                    <a:xfrm>
+                      <a:off x="0" y="0"/>
                       <a:ext cx="2104431" cy="1101927"/>
                     </a:xfrm>
                     <a:prstGeom prst="rect">
@@ -1744,6 +1992,7 @@
           <w:sz w:val="20"/>
           <w:szCs w:val="20"/>
         </w:rPr>
+        <w:lastRenderedPageBreak/>
         <w:t>Copie todo diretório “gerenciador-</w:t>
       </w:r>
       <w:proofErr w:type="spellStart"/>
@@ -1970,7 +2219,6 @@
           <w:rFonts w:asciiTheme="majorHAnsi" w:hAnsiTheme="majorHAnsi" w:cstheme="majorHAnsi"/>
           <w:b w:val="0"/>
         </w:rPr>
-        <w:lastRenderedPageBreak/>
         <w:t>Procedimento de Restauração</w:t>
       </w:r>
     </w:p>
@@ -2208,6 +2456,7 @@
       <w:r>
         <w:rPr>
           <w:rFonts w:asciiTheme="majorHAnsi" w:hAnsiTheme="majorHAnsi" w:cstheme="majorHAnsi"/>
+          <w:noProof/>
         </w:rPr>
         <w:drawing>
           <wp:inline distT="0" distB="0" distL="0" distR="0" wp14:anchorId="43ADB0F3" wp14:editId="796A2700">
@@ -2225,7 +2474,7 @@
                     <pic:cNvPicPr/>
                   </pic:nvPicPr>
                   <pic:blipFill>
-                    <a:blip r:embed="rId7"/>
+                    <a:blip r:embed="rId8"/>
                     <a:stretch>
                       <a:fillRect/>
                     </a:stretch>
@@ -2499,8 +2748,8 @@
       </w:r>
     </w:p>
     <w:sectPr>
-      <w:headerReference w:type="default" r:id="rId8"/>
-      <w:footerReference w:type="default" r:id="rId9"/>
+      <w:headerReference w:type="default" r:id="rId9"/>
+      <w:footerReference w:type="default" r:id="rId10"/>
       <w:pgSz w:w="11900" w:h="16840"/>
       <w:pgMar w:top="566" w:right="868" w:bottom="1702" w:left="851" w:header="85" w:footer="368" w:gutter="0"/>
       <w:pgNumType w:start="1"/>
@@ -4232,6 +4481,119 @@
     </w:lvl>
   </w:abstractNum>
   <w:abstractNum w:abstractNumId="11" w15:restartNumberingAfterBreak="0">
+    <w:nsid w:val="2AED089F"/>
+    <w:multiLevelType w:val="hybridMultilevel"/>
+    <w:tmpl w:val="B4B8680E"/>
+    <w:lvl w:ilvl="0" w:tplc="04090001">
+      <w:start w:val="1"/>
+      <w:numFmt w:val="bullet"/>
+      <w:lvlText w:val=""/>
+      <w:lvlJc w:val="left"/>
+      <w:pPr>
+        <w:ind w:left="1440" w:hanging="360"/>
+      </w:pPr>
+      <w:rPr>
+        <w:rFonts w:ascii="Symbol" w:hAnsi="Symbol" w:hint="default"/>
+      </w:rPr>
+    </w:lvl>
+    <w:lvl w:ilvl="1" w:tplc="04090003" w:tentative="1">
+      <w:start w:val="1"/>
+      <w:numFmt w:val="bullet"/>
+      <w:lvlText w:val="o"/>
+      <w:lvlJc w:val="left"/>
+      <w:pPr>
+        <w:ind w:left="2160" w:hanging="360"/>
+      </w:pPr>
+      <w:rPr>
+        <w:rFonts w:ascii="Courier New" w:hAnsi="Courier New" w:cs="Courier New" w:hint="default"/>
+      </w:rPr>
+    </w:lvl>
+    <w:lvl w:ilvl="2" w:tplc="04090005" w:tentative="1">
+      <w:start w:val="1"/>
+      <w:numFmt w:val="bullet"/>
+      <w:lvlText w:val=""/>
+      <w:lvlJc w:val="left"/>
+      <w:pPr>
+        <w:ind w:left="2880" w:hanging="360"/>
+      </w:pPr>
+      <w:rPr>
+        <w:rFonts w:ascii="Wingdings" w:hAnsi="Wingdings" w:hint="default"/>
+      </w:rPr>
+    </w:lvl>
+    <w:lvl w:ilvl="3" w:tplc="04090001" w:tentative="1">
+      <w:start w:val="1"/>
+      <w:numFmt w:val="bullet"/>
+      <w:lvlText w:val=""/>
+      <w:lvlJc w:val="left"/>
+      <w:pPr>
+        <w:ind w:left="3600" w:hanging="360"/>
+      </w:pPr>
+      <w:rPr>
+        <w:rFonts w:ascii="Symbol" w:hAnsi="Symbol" w:hint="default"/>
+      </w:rPr>
+    </w:lvl>
+    <w:lvl w:ilvl="4" w:tplc="04090003" w:tentative="1">
+      <w:start w:val="1"/>
+      <w:numFmt w:val="bullet"/>
+      <w:lvlText w:val="o"/>
+      <w:lvlJc w:val="left"/>
+      <w:pPr>
+        <w:ind w:left="4320" w:hanging="360"/>
+      </w:pPr>
+      <w:rPr>
+        <w:rFonts w:ascii="Courier New" w:hAnsi="Courier New" w:cs="Courier New" w:hint="default"/>
+      </w:rPr>
+    </w:lvl>
+    <w:lvl w:ilvl="5" w:tplc="04090005" w:tentative="1">
+      <w:start w:val="1"/>
+      <w:numFmt w:val="bullet"/>
+      <w:lvlText w:val=""/>
+      <w:lvlJc w:val="left"/>
+      <w:pPr>
+        <w:ind w:left="5040" w:hanging="360"/>
+      </w:pPr>
+      <w:rPr>
+        <w:rFonts w:ascii="Wingdings" w:hAnsi="Wingdings" w:hint="default"/>
+      </w:rPr>
+    </w:lvl>
+    <w:lvl w:ilvl="6" w:tplc="04090001" w:tentative="1">
+      <w:start w:val="1"/>
+      <w:numFmt w:val="bullet"/>
+      <w:lvlText w:val=""/>
+      <w:lvlJc w:val="left"/>
+      <w:pPr>
+        <w:ind w:left="5760" w:hanging="360"/>
+      </w:pPr>
+      <w:rPr>
+        <w:rFonts w:ascii="Symbol" w:hAnsi="Symbol" w:hint="default"/>
+      </w:rPr>
+    </w:lvl>
+    <w:lvl w:ilvl="7" w:tplc="04090003" w:tentative="1">
+      <w:start w:val="1"/>
+      <w:numFmt w:val="bullet"/>
+      <w:lvlText w:val="o"/>
+      <w:lvlJc w:val="left"/>
+      <w:pPr>
+        <w:ind w:left="6480" w:hanging="360"/>
+      </w:pPr>
+      <w:rPr>
+        <w:rFonts w:ascii="Courier New" w:hAnsi="Courier New" w:cs="Courier New" w:hint="default"/>
+      </w:rPr>
+    </w:lvl>
+    <w:lvl w:ilvl="8" w:tplc="04090005" w:tentative="1">
+      <w:start w:val="1"/>
+      <w:numFmt w:val="bullet"/>
+      <w:lvlText w:val=""/>
+      <w:lvlJc w:val="left"/>
+      <w:pPr>
+        <w:ind w:left="7200" w:hanging="360"/>
+      </w:pPr>
+      <w:rPr>
+        <w:rFonts w:ascii="Wingdings" w:hAnsi="Wingdings" w:hint="default"/>
+      </w:rPr>
+    </w:lvl>
+  </w:abstractNum>
+  <w:abstractNum w:abstractNumId="12" w15:restartNumberingAfterBreak="0">
     <w:nsid w:val="2BC560A7"/>
     <w:multiLevelType w:val="multilevel"/>
     <w:tmpl w:val="4B7AE002"/>
@@ -4379,7 +4741,7 @@
       </w:rPr>
     </w:lvl>
   </w:abstractNum>
-  <w:abstractNum w:abstractNumId="12" w15:restartNumberingAfterBreak="0">
+  <w:abstractNum w:abstractNumId="13" w15:restartNumberingAfterBreak="0">
     <w:nsid w:val="2BD012DC"/>
     <w:multiLevelType w:val="hybridMultilevel"/>
     <w:tmpl w:val="1482FE8A"/>
@@ -4468,7 +4830,7 @@
       </w:pPr>
     </w:lvl>
   </w:abstractNum>
-  <w:abstractNum w:abstractNumId="13" w15:restartNumberingAfterBreak="0">
+  <w:abstractNum w:abstractNumId="14" w15:restartNumberingAfterBreak="0">
     <w:nsid w:val="34CF21FB"/>
     <w:multiLevelType w:val="hybridMultilevel"/>
     <w:tmpl w:val="119CF0C6"/>
@@ -4557,7 +4919,7 @@
       </w:pPr>
     </w:lvl>
   </w:abstractNum>
-  <w:abstractNum w:abstractNumId="14" w15:restartNumberingAfterBreak="0">
+  <w:abstractNum w:abstractNumId="15" w15:restartNumberingAfterBreak="0">
     <w:nsid w:val="36226ABE"/>
     <w:multiLevelType w:val="multilevel"/>
     <w:tmpl w:val="30800A34"/>
@@ -4698,7 +5060,7 @@
       </w:rPr>
     </w:lvl>
   </w:abstractNum>
-  <w:abstractNum w:abstractNumId="15" w15:restartNumberingAfterBreak="0">
+  <w:abstractNum w:abstractNumId="16" w15:restartNumberingAfterBreak="0">
     <w:nsid w:val="37AF667F"/>
     <w:multiLevelType w:val="hybridMultilevel"/>
     <w:tmpl w:val="CFDCAD22"/>
@@ -4811,7 +5173,7 @@
       </w:rPr>
     </w:lvl>
   </w:abstractNum>
-  <w:abstractNum w:abstractNumId="16" w15:restartNumberingAfterBreak="0">
+  <w:abstractNum w:abstractNumId="17" w15:restartNumberingAfterBreak="0">
     <w:nsid w:val="3A65643A"/>
     <w:multiLevelType w:val="hybridMultilevel"/>
     <w:tmpl w:val="8F622296"/>
@@ -4897,7 +5259,7 @@
       </w:pPr>
     </w:lvl>
   </w:abstractNum>
-  <w:abstractNum w:abstractNumId="17" w15:restartNumberingAfterBreak="0">
+  <w:abstractNum w:abstractNumId="18" w15:restartNumberingAfterBreak="0">
     <w:nsid w:val="3E226F48"/>
     <w:multiLevelType w:val="multilevel"/>
     <w:tmpl w:val="4B7AE002"/>
@@ -5045,7 +5407,7 @@
       </w:rPr>
     </w:lvl>
   </w:abstractNum>
-  <w:abstractNum w:abstractNumId="18" w15:restartNumberingAfterBreak="0">
+  <w:abstractNum w:abstractNumId="19" w15:restartNumberingAfterBreak="0">
     <w:nsid w:val="3E7C6580"/>
     <w:multiLevelType w:val="multilevel"/>
     <w:tmpl w:val="45C61714"/>
@@ -5158,7 +5520,7 @@
       </w:rPr>
     </w:lvl>
   </w:abstractNum>
-  <w:abstractNum w:abstractNumId="19" w15:restartNumberingAfterBreak="0">
+  <w:abstractNum w:abstractNumId="20" w15:restartNumberingAfterBreak="0">
     <w:nsid w:val="43B1182A"/>
     <w:multiLevelType w:val="hybridMultilevel"/>
     <w:tmpl w:val="62C6C8A2"/>
@@ -5271,7 +5633,7 @@
       </w:rPr>
     </w:lvl>
   </w:abstractNum>
-  <w:abstractNum w:abstractNumId="20" w15:restartNumberingAfterBreak="0">
+  <w:abstractNum w:abstractNumId="21" w15:restartNumberingAfterBreak="0">
     <w:nsid w:val="49C41CC6"/>
     <w:multiLevelType w:val="multilevel"/>
     <w:tmpl w:val="042202B4"/>
@@ -5438,7 +5800,7 @@
       </w:rPr>
     </w:lvl>
   </w:abstractNum>
-  <w:abstractNum w:abstractNumId="21" w15:restartNumberingAfterBreak="0">
+  <w:abstractNum w:abstractNumId="22" w15:restartNumberingAfterBreak="0">
     <w:nsid w:val="4BA4221F"/>
     <w:multiLevelType w:val="hybridMultilevel"/>
     <w:tmpl w:val="998895EA"/>
@@ -5524,7 +5886,7 @@
       </w:pPr>
     </w:lvl>
   </w:abstractNum>
-  <w:abstractNum w:abstractNumId="22" w15:restartNumberingAfterBreak="0">
+  <w:abstractNum w:abstractNumId="23" w15:restartNumberingAfterBreak="0">
     <w:nsid w:val="509E03B0"/>
     <w:multiLevelType w:val="hybridMultilevel"/>
     <w:tmpl w:val="69707120"/>
@@ -5637,7 +5999,7 @@
       </w:rPr>
     </w:lvl>
   </w:abstractNum>
-  <w:abstractNum w:abstractNumId="23" w15:restartNumberingAfterBreak="0">
+  <w:abstractNum w:abstractNumId="24" w15:restartNumberingAfterBreak="0">
     <w:nsid w:val="53EE0644"/>
     <w:multiLevelType w:val="multilevel"/>
     <w:tmpl w:val="3D78748A"/>
@@ -5752,7 +6114,7 @@
       </w:rPr>
     </w:lvl>
   </w:abstractNum>
-  <w:abstractNum w:abstractNumId="24" w15:restartNumberingAfterBreak="0">
+  <w:abstractNum w:abstractNumId="25" w15:restartNumberingAfterBreak="0">
     <w:nsid w:val="54D6579E"/>
     <w:multiLevelType w:val="hybridMultilevel"/>
     <w:tmpl w:val="1E004AF8"/>
@@ -5838,7 +6200,7 @@
       </w:pPr>
     </w:lvl>
   </w:abstractNum>
-  <w:abstractNum w:abstractNumId="25" w15:restartNumberingAfterBreak="0">
+  <w:abstractNum w:abstractNumId="26" w15:restartNumberingAfterBreak="0">
     <w:nsid w:val="5B5478C6"/>
     <w:multiLevelType w:val="multilevel"/>
     <w:tmpl w:val="30800A34"/>
@@ -5979,7 +6341,7 @@
       </w:rPr>
     </w:lvl>
   </w:abstractNum>
-  <w:abstractNum w:abstractNumId="26" w15:restartNumberingAfterBreak="0">
+  <w:abstractNum w:abstractNumId="27" w15:restartNumberingAfterBreak="0">
     <w:nsid w:val="5B8F450A"/>
     <w:multiLevelType w:val="multilevel"/>
     <w:tmpl w:val="8FD456F6"/>
@@ -6119,7 +6481,7 @@
       </w:rPr>
     </w:lvl>
   </w:abstractNum>
-  <w:abstractNum w:abstractNumId="27" w15:restartNumberingAfterBreak="0">
+  <w:abstractNum w:abstractNumId="28" w15:restartNumberingAfterBreak="0">
     <w:nsid w:val="5C9212F3"/>
     <w:multiLevelType w:val="multilevel"/>
     <w:tmpl w:val="935A61B4"/>
@@ -6268,7 +6630,7 @@
       </w:rPr>
     </w:lvl>
   </w:abstractNum>
-  <w:abstractNum w:abstractNumId="28" w15:restartNumberingAfterBreak="0">
+  <w:abstractNum w:abstractNumId="29" w15:restartNumberingAfterBreak="0">
     <w:nsid w:val="5F5C23F8"/>
     <w:multiLevelType w:val="multilevel"/>
     <w:tmpl w:val="30800A34"/>
@@ -6409,7 +6771,7 @@
       </w:rPr>
     </w:lvl>
   </w:abstractNum>
-  <w:abstractNum w:abstractNumId="29" w15:restartNumberingAfterBreak="0">
+  <w:abstractNum w:abstractNumId="30" w15:restartNumberingAfterBreak="0">
     <w:nsid w:val="60317F6C"/>
     <w:multiLevelType w:val="hybridMultilevel"/>
     <w:tmpl w:val="D0A4C632"/>
@@ -6522,7 +6884,7 @@
       </w:rPr>
     </w:lvl>
   </w:abstractNum>
-  <w:abstractNum w:abstractNumId="30" w15:restartNumberingAfterBreak="0">
+  <w:abstractNum w:abstractNumId="31" w15:restartNumberingAfterBreak="0">
     <w:nsid w:val="61C80B4A"/>
     <w:multiLevelType w:val="multilevel"/>
     <w:tmpl w:val="30800A34"/>
@@ -6663,7 +7025,7 @@
       </w:rPr>
     </w:lvl>
   </w:abstractNum>
-  <w:abstractNum w:abstractNumId="31" w15:restartNumberingAfterBreak="0">
+  <w:abstractNum w:abstractNumId="32" w15:restartNumberingAfterBreak="0">
     <w:nsid w:val="6349380E"/>
     <w:multiLevelType w:val="hybridMultilevel"/>
     <w:tmpl w:val="7E9E144A"/>
@@ -6761,7 +7123,7 @@
       </w:pPr>
     </w:lvl>
   </w:abstractNum>
-  <w:abstractNum w:abstractNumId="32" w15:restartNumberingAfterBreak="0">
+  <w:abstractNum w:abstractNumId="33" w15:restartNumberingAfterBreak="0">
     <w:nsid w:val="65803AA8"/>
     <w:multiLevelType w:val="multilevel"/>
     <w:tmpl w:val="30800A34"/>
@@ -6902,7 +7264,7 @@
       </w:rPr>
     </w:lvl>
   </w:abstractNum>
-  <w:abstractNum w:abstractNumId="33" w15:restartNumberingAfterBreak="0">
+  <w:abstractNum w:abstractNumId="34" w15:restartNumberingAfterBreak="0">
     <w:nsid w:val="6BA20036"/>
     <w:multiLevelType w:val="multilevel"/>
     <w:tmpl w:val="A714312E"/>
@@ -7069,7 +7431,7 @@
       </w:rPr>
     </w:lvl>
   </w:abstractNum>
-  <w:abstractNum w:abstractNumId="34" w15:restartNumberingAfterBreak="0">
+  <w:abstractNum w:abstractNumId="35" w15:restartNumberingAfterBreak="0">
     <w:nsid w:val="6DFF0DA8"/>
     <w:multiLevelType w:val="hybridMultilevel"/>
     <w:tmpl w:val="4DBA566C"/>
@@ -7182,7 +7544,7 @@
       </w:rPr>
     </w:lvl>
   </w:abstractNum>
-  <w:abstractNum w:abstractNumId="35" w15:restartNumberingAfterBreak="0">
+  <w:abstractNum w:abstractNumId="36" w15:restartNumberingAfterBreak="0">
     <w:nsid w:val="708F7273"/>
     <w:multiLevelType w:val="multilevel"/>
     <w:tmpl w:val="0409001F"/>
@@ -7268,7 +7630,7 @@
       </w:pPr>
     </w:lvl>
   </w:abstractNum>
-  <w:abstractNum w:abstractNumId="36" w15:restartNumberingAfterBreak="0">
+  <w:abstractNum w:abstractNumId="37" w15:restartNumberingAfterBreak="0">
     <w:nsid w:val="72AD318F"/>
     <w:multiLevelType w:val="multilevel"/>
     <w:tmpl w:val="04090021"/>
@@ -7381,7 +7743,7 @@
       </w:rPr>
     </w:lvl>
   </w:abstractNum>
-  <w:abstractNum w:abstractNumId="37" w15:restartNumberingAfterBreak="0">
+  <w:abstractNum w:abstractNumId="38" w15:restartNumberingAfterBreak="0">
     <w:nsid w:val="73420C2A"/>
     <w:multiLevelType w:val="hybridMultilevel"/>
     <w:tmpl w:val="9A3EDC8A"/>
@@ -7494,7 +7856,7 @@
       </w:rPr>
     </w:lvl>
   </w:abstractNum>
-  <w:abstractNum w:abstractNumId="38" w15:restartNumberingAfterBreak="0">
+  <w:abstractNum w:abstractNumId="39" w15:restartNumberingAfterBreak="0">
     <w:nsid w:val="78C74109"/>
     <w:multiLevelType w:val="hybridMultilevel"/>
     <w:tmpl w:val="7174E11C"/>
@@ -7580,7 +7942,7 @@
       </w:pPr>
     </w:lvl>
   </w:abstractNum>
-  <w:abstractNum w:abstractNumId="39" w15:restartNumberingAfterBreak="0">
+  <w:abstractNum w:abstractNumId="40" w15:restartNumberingAfterBreak="0">
     <w:nsid w:val="79D35390"/>
     <w:multiLevelType w:val="multilevel"/>
     <w:tmpl w:val="F626904A"/>
@@ -7666,7 +8028,7 @@
       </w:pPr>
     </w:lvl>
   </w:abstractNum>
-  <w:abstractNum w:abstractNumId="40" w15:restartNumberingAfterBreak="0">
+  <w:abstractNum w:abstractNumId="41" w15:restartNumberingAfterBreak="0">
     <w:nsid w:val="7DD6462D"/>
     <w:multiLevelType w:val="hybridMultilevel"/>
     <w:tmpl w:val="F3AEDCD8"/>
@@ -7752,7 +8114,7 @@
       </w:pPr>
     </w:lvl>
   </w:abstractNum>
-  <w:abstractNum w:abstractNumId="41" w15:restartNumberingAfterBreak="0">
+  <w:abstractNum w:abstractNumId="42" w15:restartNumberingAfterBreak="0">
     <w:nsid w:val="7E474228"/>
     <w:multiLevelType w:val="multilevel"/>
     <w:tmpl w:val="7EAAA1CC"/>
@@ -7896,49 +8258,49 @@
     <w:abstractNumId w:val="1"/>
   </w:num>
   <w:num w:numId="2">
-    <w:abstractNumId w:val="26"/>
+    <w:abstractNumId w:val="27"/>
   </w:num>
   <w:num w:numId="3">
-    <w:abstractNumId w:val="20"/>
+    <w:abstractNumId w:val="21"/>
   </w:num>
   <w:num w:numId="4">
-    <w:abstractNumId w:val="41"/>
+    <w:abstractNumId w:val="42"/>
   </w:num>
   <w:num w:numId="5">
-    <w:abstractNumId w:val="18"/>
+    <w:abstractNumId w:val="19"/>
   </w:num>
   <w:num w:numId="6">
-    <w:abstractNumId w:val="33"/>
+    <w:abstractNumId w:val="34"/>
   </w:num>
   <w:num w:numId="7">
     <w:abstractNumId w:val="3"/>
   </w:num>
   <w:num w:numId="8">
-    <w:abstractNumId w:val="23"/>
+    <w:abstractNumId w:val="24"/>
   </w:num>
   <w:num w:numId="9">
-    <w:abstractNumId w:val="11"/>
+    <w:abstractNumId w:val="12"/>
   </w:num>
   <w:num w:numId="10">
-    <w:abstractNumId w:val="29"/>
+    <w:abstractNumId w:val="30"/>
   </w:num>
   <w:num w:numId="11">
-    <w:abstractNumId w:val="19"/>
+    <w:abstractNumId w:val="20"/>
   </w:num>
   <w:num w:numId="12">
-    <w:abstractNumId w:val="34"/>
+    <w:abstractNumId w:val="35"/>
   </w:num>
   <w:num w:numId="13">
-    <w:abstractNumId w:val="16"/>
+    <w:abstractNumId w:val="17"/>
   </w:num>
   <w:num w:numId="14">
     <w:abstractNumId w:val="0"/>
   </w:num>
   <w:num w:numId="15">
-    <w:abstractNumId w:val="22"/>
+    <w:abstractNumId w:val="23"/>
   </w:num>
   <w:num w:numId="16">
-    <w:abstractNumId w:val="37"/>
+    <w:abstractNumId w:val="38"/>
   </w:num>
   <w:num w:numId="17">
     <w:abstractNumId w:val="2"/>
@@ -7953,70 +8315,73 @@
     <w:abstractNumId w:val="4"/>
   </w:num>
   <w:num w:numId="21">
-    <w:abstractNumId w:val="38"/>
+    <w:abstractNumId w:val="39"/>
   </w:num>
   <w:num w:numId="22">
     <w:abstractNumId w:val="8"/>
   </w:num>
   <w:num w:numId="23">
+    <w:abstractNumId w:val="37"/>
+  </w:num>
+  <w:num w:numId="24">
     <w:abstractNumId w:val="36"/>
   </w:num>
-  <w:num w:numId="24">
-    <w:abstractNumId w:val="35"/>
-  </w:num>
   <w:num w:numId="25">
-    <w:abstractNumId w:val="39"/>
+    <w:abstractNumId w:val="40"/>
   </w:num>
   <w:num w:numId="26">
     <w:abstractNumId w:val="6"/>
   </w:num>
   <w:num w:numId="27">
-    <w:abstractNumId w:val="13"/>
+    <w:abstractNumId w:val="14"/>
   </w:num>
   <w:num w:numId="28">
-    <w:abstractNumId w:val="24"/>
+    <w:abstractNumId w:val="25"/>
   </w:num>
   <w:num w:numId="29">
+    <w:abstractNumId w:val="32"/>
+  </w:num>
+  <w:num w:numId="30">
     <w:abstractNumId w:val="31"/>
   </w:num>
-  <w:num w:numId="30">
-    <w:abstractNumId w:val="30"/>
-  </w:num>
   <w:num w:numId="31">
-    <w:abstractNumId w:val="14"/>
+    <w:abstractNumId w:val="15"/>
   </w:num>
   <w:num w:numId="32">
-    <w:abstractNumId w:val="25"/>
+    <w:abstractNumId w:val="26"/>
   </w:num>
   <w:num w:numId="33">
-    <w:abstractNumId w:val="15"/>
+    <w:abstractNumId w:val="16"/>
   </w:num>
   <w:num w:numId="34">
-    <w:abstractNumId w:val="17"/>
+    <w:abstractNumId w:val="18"/>
   </w:num>
   <w:num w:numId="35">
-    <w:abstractNumId w:val="32"/>
+    <w:abstractNumId w:val="33"/>
   </w:num>
   <w:num w:numId="36">
-    <w:abstractNumId w:val="27"/>
+    <w:abstractNumId w:val="28"/>
   </w:num>
   <w:num w:numId="37">
-    <w:abstractNumId w:val="28"/>
+    <w:abstractNumId w:val="29"/>
   </w:num>
   <w:num w:numId="38">
     <w:abstractNumId w:val="7"/>
   </w:num>
   <w:num w:numId="39">
-    <w:abstractNumId w:val="12"/>
+    <w:abstractNumId w:val="13"/>
   </w:num>
   <w:num w:numId="40">
     <w:abstractNumId w:val="5"/>
   </w:num>
   <w:num w:numId="41">
-    <w:abstractNumId w:val="40"/>
+    <w:abstractNumId w:val="41"/>
   </w:num>
   <w:num w:numId="42">
-    <w:abstractNumId w:val="21"/>
+    <w:abstractNumId w:val="22"/>
+  </w:num>
+  <w:num w:numId="43">
+    <w:abstractNumId w:val="11"/>
   </w:num>
 </w:numbering>
 </file>

</xml_diff>